<commit_message>
Aggiornamento studio di fattibilità
</commit_message>
<xml_diff>
--- a/docs/Studio Fattibilità/Bozza studio di fattibilita.docx
+++ b/docs/Studio Fattibilità/Bozza studio di fattibilita.docx
@@ -9,48 +9,65 @@
           <w:szCs w:val="28"/>
         </w:rPr>
       </w:pPr>
-      <w:r>
-        <w:rPr>
-          <w:sz w:val="28"/>
-          <w:szCs w:val="28"/>
-        </w:rPr>
-        <w:t>Descrizione:</w:t>
-      </w:r>
-    </w:p>
-    <w:p>
-      <w:pPr>
-        <w:rPr>
-          <w:sz w:val="28"/>
-          <w:szCs w:val="28"/>
-        </w:rPr>
-      </w:pPr>
-      <w:r>
-        <w:rPr>
-          <w:sz w:val="28"/>
-          <w:szCs w:val="28"/>
-        </w:rPr>
-        <w:t xml:space="preserve">Il progetto consiste </w:t>
-      </w:r>
-      <w:r>
-        <w:rPr>
-          <w:sz w:val="28"/>
-          <w:szCs w:val="28"/>
-        </w:rPr>
-        <w:t>nella creazione</w:t>
-      </w:r>
-      <w:r>
-        <w:rPr>
-          <w:sz w:val="28"/>
-          <w:szCs w:val="28"/>
-        </w:rPr>
-        <w:t xml:space="preserve"> di un'applicazione che racchiude diversi giochi in </w:t>
-      </w:r>
-      <w:r>
-        <w:rPr>
-          <w:sz w:val="28"/>
-          <w:szCs w:val="28"/>
-        </w:rPr>
-        <w:t xml:space="preserve">un unico </w:t>
+    </w:p>
+    <w:p>
+      <w:pPr>
+        <w:rPr>
+          <w:b/>
+          <w:bCs/>
+          <w:caps/>
+          <w:color w:val="FF0000"/>
+          <w:sz w:val="28"/>
+          <w:szCs w:val="28"/>
+        </w:rPr>
+      </w:pPr>
+      <w:r>
+        <w:rPr>
+          <w:b/>
+          <w:bCs/>
+          <w:caps/>
+          <w:color w:val="FF0000"/>
+          <w:sz w:val="28"/>
+          <w:szCs w:val="28"/>
+        </w:rPr>
+        <w:t>Descrizione</w:t>
+      </w:r>
+      <w:r>
+        <w:rPr>
+          <w:b/>
+          <w:bCs/>
+          <w:caps/>
+          <w:color w:val="FF0000"/>
+          <w:sz w:val="28"/>
+          <w:szCs w:val="28"/>
+        </w:rPr>
+        <w:t xml:space="preserve"> del progetto</w:t>
+      </w:r>
+      <w:r>
+        <w:rPr>
+          <w:b/>
+          <w:bCs/>
+          <w:caps/>
+          <w:color w:val="FF0000"/>
+          <w:sz w:val="28"/>
+          <w:szCs w:val="28"/>
+        </w:rPr>
+        <w:t>:</w:t>
+      </w:r>
+    </w:p>
+    <w:p>
+      <w:pPr>
+        <w:rPr>
+          <w:sz w:val="28"/>
+          <w:szCs w:val="28"/>
+        </w:rPr>
+      </w:pPr>
+      <w:r>
+        <w:rPr>
+          <w:sz w:val="28"/>
+          <w:szCs w:val="28"/>
+        </w:rPr>
+        <w:t xml:space="preserve">Il progetto consiste nella creazione di un'applicazione che racchiude diversi giochi in un unico </w:t>
       </w:r>
       <w:proofErr w:type="spellStart"/>
       <w:r>
@@ -136,7 +153,21 @@
           <w:sz w:val="28"/>
           <w:szCs w:val="28"/>
         </w:rPr>
-        <w:t xml:space="preserve"> l'accesso, i punteggi ottenuti durante le partite vengono salvati sul loro account e contribuiscono a una classifica per ogni gioco.</w:t>
+        <w:t xml:space="preserve"> l'accesso, i punteggi ottenuti durante le partite vengono salvati sul loro account e contribuiscono a una classifica</w:t>
+      </w:r>
+      <w:r>
+        <w:rPr>
+          <w:sz w:val="28"/>
+          <w:szCs w:val="28"/>
+        </w:rPr>
+        <w:t xml:space="preserve"> generale</w:t>
+      </w:r>
+      <w:r>
+        <w:rPr>
+          <w:sz w:val="28"/>
+          <w:szCs w:val="28"/>
+        </w:rPr>
+        <w:t>.</w:t>
       </w:r>
     </w:p>
     <w:p>
@@ -171,20 +202,31 @@
     <w:p>
       <w:pPr>
         <w:rPr>
-          <w:sz w:val="28"/>
-          <w:szCs w:val="28"/>
-        </w:rPr>
-      </w:pPr>
-    </w:p>
-    <w:p>
-      <w:pPr>
-        <w:rPr>
-          <w:sz w:val="28"/>
-          <w:szCs w:val="28"/>
-        </w:rPr>
-      </w:pPr>
-      <w:r>
-        <w:rPr>
+          <w:b/>
+          <w:bCs/>
+          <w:color w:val="FF0000"/>
+          <w:sz w:val="28"/>
+          <w:szCs w:val="28"/>
+        </w:rPr>
+      </w:pPr>
+    </w:p>
+    <w:p>
+      <w:pPr>
+        <w:rPr>
+          <w:b/>
+          <w:bCs/>
+          <w:caps/>
+          <w:color w:val="FF0000"/>
+          <w:sz w:val="28"/>
+          <w:szCs w:val="28"/>
+        </w:rPr>
+      </w:pPr>
+      <w:r>
+        <w:rPr>
+          <w:b/>
+          <w:bCs/>
+          <w:caps/>
+          <w:color w:val="FF0000"/>
           <w:sz w:val="28"/>
           <w:szCs w:val="28"/>
         </w:rPr>
@@ -205,17 +247,56 @@
       </w:pPr>
       <w:r>
         <w:rPr>
-          <w:sz w:val="28"/>
-          <w:szCs w:val="28"/>
-        </w:rPr>
-        <w:t xml:space="preserve">UTENTI: </w:t>
-      </w:r>
-      <w:r>
-        <w:rPr>
-          <w:sz w:val="28"/>
-          <w:szCs w:val="28"/>
-        </w:rPr>
-        <w:t>Sicurezza dei dati degli utenti:</w:t>
+          <w:b/>
+          <w:bCs/>
+          <w:sz w:val="28"/>
+          <w:szCs w:val="28"/>
+          <w:u w:val="single" w:color="4472C4" w:themeColor="accent1"/>
+        </w:rPr>
+        <w:t xml:space="preserve">Rischi legati agli </w:t>
+      </w:r>
+      <w:r>
+        <w:rPr>
+          <w:b/>
+          <w:bCs/>
+          <w:color w:val="4472C4" w:themeColor="accent1"/>
+          <w:sz w:val="28"/>
+          <w:szCs w:val="28"/>
+          <w:u w:val="single" w:color="4472C4" w:themeColor="accent1"/>
+        </w:rPr>
+        <w:t>UTENTI</w:t>
+      </w:r>
+      <w:r>
+        <w:rPr>
+          <w:sz w:val="28"/>
+          <w:szCs w:val="28"/>
+        </w:rPr>
+        <w:t xml:space="preserve">: </w:t>
+      </w:r>
+    </w:p>
+    <w:p>
+      <w:pPr>
+        <w:pStyle w:val="Paragrafoelenco"/>
+        <w:rPr>
+          <w:sz w:val="28"/>
+          <w:szCs w:val="28"/>
+        </w:rPr>
+      </w:pPr>
+      <w:r>
+        <w:rPr>
+          <w:b/>
+          <w:bCs/>
+          <w:sz w:val="28"/>
+          <w:szCs w:val="28"/>
+        </w:rPr>
+        <w:t>Sicurezza dei dati</w:t>
+      </w:r>
+      <w:r>
+        <w:rPr>
+          <w:sz w:val="28"/>
+          <w:szCs w:val="28"/>
+        </w:rPr>
+        <w:t>:</w:t>
       </w:r>
       <w:r>
         <w:rPr>
@@ -229,21 +310,7 @@
           <w:sz w:val="28"/>
           <w:szCs w:val="28"/>
         </w:rPr>
-        <w:t xml:space="preserve">Ci potrebbero essere </w:t>
-      </w:r>
-      <w:r>
-        <w:rPr>
-          <w:sz w:val="28"/>
-          <w:szCs w:val="28"/>
-        </w:rPr>
-        <w:t>violazioni della sicurezza dei dati utente, incluso l'accesso non autorizzato</w:t>
-      </w:r>
-      <w:r>
-        <w:rPr>
-          <w:sz w:val="28"/>
-          <w:szCs w:val="28"/>
-        </w:rPr>
-        <w:t xml:space="preserve"> con alterazione </w:t>
+        <w:t xml:space="preserve">Ci potrebbero essere violazioni della sicurezza dei dati utente, incluso l'accesso non autorizzato con alterazione </w:t>
       </w:r>
       <w:r>
         <w:rPr>
@@ -263,10 +330,58 @@
       </w:pPr>
       <w:r>
         <w:rPr>
-          <w:sz w:val="28"/>
-          <w:szCs w:val="28"/>
-        </w:rPr>
-        <w:t>Scarso coinvolgimento degli utenti o mancanza di interesse nei giochi offerti, influenzando l'adozione dell'applicazione.</w:t>
+          <w:b/>
+          <w:bCs/>
+          <w:sz w:val="28"/>
+          <w:szCs w:val="28"/>
+        </w:rPr>
+        <w:t xml:space="preserve">Mancanza di </w:t>
+      </w:r>
+      <w:proofErr w:type="spellStart"/>
+      <w:r>
+        <w:rPr>
+          <w:b/>
+          <w:bCs/>
+          <w:sz w:val="28"/>
+          <w:szCs w:val="28"/>
+        </w:rPr>
+        <w:t>appealing</w:t>
+      </w:r>
+      <w:proofErr w:type="spellEnd"/>
+      <w:r>
+        <w:rPr>
+          <w:sz w:val="28"/>
+          <w:szCs w:val="28"/>
+        </w:rPr>
+        <w:t>:</w:t>
+      </w:r>
+      <w:r>
+        <w:rPr>
+          <w:sz w:val="28"/>
+          <w:szCs w:val="28"/>
+        </w:rPr>
+        <w:t xml:space="preserve"> Una cattiva presentazione dell’applicazione potrebbe comportare s</w:t>
+      </w:r>
+      <w:r>
+        <w:rPr>
+          <w:sz w:val="28"/>
+          <w:szCs w:val="28"/>
+        </w:rPr>
+        <w:t xml:space="preserve">carso coinvolgimento degli utenti o mancanza di interesse </w:t>
+      </w:r>
+      <w:r>
+        <w:rPr>
+          <w:sz w:val="28"/>
+          <w:szCs w:val="28"/>
+        </w:rPr>
+        <w:t>nel giocare</w:t>
+      </w:r>
+      <w:r>
+        <w:rPr>
+          <w:sz w:val="28"/>
+          <w:szCs w:val="28"/>
+        </w:rPr>
+        <w:t>, influenzando l'adozione dell'applicazione.</w:t>
       </w:r>
     </w:p>
     <w:p>
@@ -283,10 +398,51 @@
       </w:pPr>
       <w:r>
         <w:rPr>
-          <w:sz w:val="28"/>
-          <w:szCs w:val="28"/>
-        </w:rPr>
-        <w:t>Il sistema: il server potrebbe non saper gestire tutte le chiamate da parte dei client, ciò comporterebbe un possibile rallentamento dell’applicazione, e crash.</w:t>
+          <w:b/>
+          <w:bCs/>
+          <w:sz w:val="28"/>
+          <w:szCs w:val="28"/>
+          <w:u w:val="single" w:color="4472C4" w:themeColor="accent1"/>
+        </w:rPr>
+        <w:t>Rischi legati a</w:t>
+      </w:r>
+      <w:r>
+        <w:rPr>
+          <w:b/>
+          <w:bCs/>
+          <w:sz w:val="28"/>
+          <w:szCs w:val="28"/>
+          <w:u w:val="single" w:color="4472C4" w:themeColor="accent1"/>
+        </w:rPr>
+        <w:t>l</w:t>
+      </w:r>
+      <w:r>
+        <w:rPr>
+          <w:b/>
+          <w:bCs/>
+          <w:sz w:val="28"/>
+          <w:szCs w:val="28"/>
+          <w:u w:val="single" w:color="4472C4" w:themeColor="accent1"/>
+        </w:rPr>
+        <w:t xml:space="preserve"> </w:t>
+      </w:r>
+      <w:r>
+        <w:rPr>
+          <w:b/>
+          <w:bCs/>
+          <w:color w:val="4472C4" w:themeColor="accent1"/>
+          <w:sz w:val="28"/>
+          <w:szCs w:val="28"/>
+          <w:u w:val="single" w:color="4472C4" w:themeColor="accent1"/>
+        </w:rPr>
+        <w:t>SERVER</w:t>
+      </w:r>
+      <w:r>
+        <w:rPr>
+          <w:sz w:val="28"/>
+          <w:szCs w:val="28"/>
+        </w:rPr>
+        <w:t xml:space="preserve">: </w:t>
       </w:r>
     </w:p>
     <w:p>
@@ -299,10 +455,114 @@
       </w:pPr>
       <w:r>
         <w:rPr>
-          <w:sz w:val="28"/>
-          <w:szCs w:val="28"/>
-        </w:rPr>
-        <w:t>Il sistema deve essere sicuro: non devono essere considerate chiamate da client esterni all’applicazione</w:t>
+          <w:b/>
+          <w:bCs/>
+          <w:sz w:val="28"/>
+          <w:szCs w:val="28"/>
+        </w:rPr>
+        <w:t>Rallentamenti</w:t>
+      </w:r>
+      <w:r>
+        <w:rPr>
+          <w:sz w:val="28"/>
+          <w:szCs w:val="28"/>
+        </w:rPr>
+        <w:t>:</w:t>
+      </w:r>
+      <w:r>
+        <w:rPr>
+          <w:sz w:val="28"/>
+          <w:szCs w:val="28"/>
+        </w:rPr>
+        <w:t xml:space="preserve"> </w:t>
+      </w:r>
+      <w:r>
+        <w:rPr>
+          <w:sz w:val="28"/>
+          <w:szCs w:val="28"/>
+        </w:rPr>
+        <w:t>i</w:t>
+      </w:r>
+      <w:r>
+        <w:rPr>
+          <w:sz w:val="28"/>
+          <w:szCs w:val="28"/>
+        </w:rPr>
+        <w:t xml:space="preserve">l server potrebbe non </w:t>
+      </w:r>
+      <w:r>
+        <w:rPr>
+          <w:sz w:val="28"/>
+          <w:szCs w:val="28"/>
+        </w:rPr>
+        <w:t>riuscire a</w:t>
+      </w:r>
+      <w:r>
+        <w:rPr>
+          <w:sz w:val="28"/>
+          <w:szCs w:val="28"/>
+        </w:rPr>
+        <w:t xml:space="preserve"> gestire tutte le chiamate da parte dei client, ciò comporterebbe un rallentamento dell’applicazione, e</w:t>
+      </w:r>
+      <w:r>
+        <w:rPr>
+          <w:sz w:val="28"/>
+          <w:szCs w:val="28"/>
+        </w:rPr>
+        <w:t xml:space="preserve"> probabile</w:t>
+      </w:r>
+      <w:r>
+        <w:rPr>
+          <w:sz w:val="28"/>
+          <w:szCs w:val="28"/>
+        </w:rPr>
+        <w:t xml:space="preserve"> crash.</w:t>
+      </w:r>
+    </w:p>
+    <w:p>
+      <w:pPr>
+        <w:pStyle w:val="Paragrafoelenco"/>
+        <w:rPr>
+          <w:sz w:val="28"/>
+          <w:szCs w:val="28"/>
+        </w:rPr>
+      </w:pPr>
+      <w:r>
+        <w:rPr>
+          <w:b/>
+          <w:bCs/>
+          <w:sz w:val="28"/>
+          <w:szCs w:val="28"/>
+        </w:rPr>
+        <w:t>Sicurezza</w:t>
+      </w:r>
+      <w:r>
+        <w:rPr>
+          <w:sz w:val="28"/>
+          <w:szCs w:val="28"/>
+        </w:rPr>
+        <w:t xml:space="preserve">: </w:t>
+      </w:r>
+      <w:r>
+        <w:rPr>
+          <w:sz w:val="28"/>
+          <w:szCs w:val="28"/>
+        </w:rPr>
+        <w:t>Il sistema deve essere sicuro</w:t>
+      </w:r>
+      <w:r>
+        <w:rPr>
+          <w:sz w:val="28"/>
+          <w:szCs w:val="28"/>
+        </w:rPr>
+        <w:t>,</w:t>
+      </w:r>
+      <w:r>
+        <w:rPr>
+          <w:sz w:val="28"/>
+          <w:szCs w:val="28"/>
+        </w:rPr>
+        <w:t xml:space="preserve"> non devono essere considerate chiamate da client esterni all’applicazione</w:t>
       </w:r>
     </w:p>
     <w:p>
@@ -319,34 +579,56 @@
       </w:pPr>
       <w:r>
         <w:rPr>
-          <w:sz w:val="28"/>
-          <w:szCs w:val="28"/>
-        </w:rPr>
-        <w:t>Tecnologia: non tutti i dispositivi potrebbero supportare l’applicazione</w:t>
-      </w:r>
-    </w:p>
-    <w:p>
-      <w:pPr>
-        <w:rPr>
-          <w:sz w:val="28"/>
-          <w:szCs w:val="28"/>
-        </w:rPr>
-      </w:pPr>
-    </w:p>
-    <w:p>
-      <w:pPr>
-        <w:rPr>
-          <w:sz w:val="28"/>
-          <w:szCs w:val="28"/>
-        </w:rPr>
-      </w:pPr>
-      <w:r>
-        <w:rPr>
-          <w:sz w:val="28"/>
-          <w:szCs w:val="28"/>
-        </w:rPr>
-        <w:t>IDENTIFICAZIONE DEI CONFINI DEL PROGETTO</w:t>
-      </w:r>
+          <w:b/>
+          <w:bCs/>
+          <w:sz w:val="28"/>
+          <w:szCs w:val="28"/>
+          <w:u w:val="single" w:color="4472C4" w:themeColor="accent1"/>
+        </w:rPr>
+        <w:t xml:space="preserve">Rischi legati alla </w:t>
+      </w:r>
+      <w:r>
+        <w:rPr>
+          <w:b/>
+          <w:bCs/>
+          <w:color w:val="4472C4" w:themeColor="accent1"/>
+          <w:sz w:val="28"/>
+          <w:szCs w:val="28"/>
+          <w:u w:val="single" w:color="4472C4" w:themeColor="accent1"/>
+        </w:rPr>
+        <w:t>TECNOLOGIA</w:t>
+      </w:r>
+      <w:r>
+        <w:rPr>
+          <w:sz w:val="28"/>
+          <w:szCs w:val="28"/>
+        </w:rPr>
+        <w:t>: non tutti i dispositivi potrebbero supportare l’applicazione</w:t>
+      </w:r>
+    </w:p>
+    <w:p>
+      <w:pPr>
+        <w:rPr>
+          <w:sz w:val="28"/>
+          <w:szCs w:val="28"/>
+        </w:rPr>
+      </w:pPr>
+    </w:p>
+    <w:p>
+      <w:pPr>
+        <w:rPr>
+          <w:sz w:val="28"/>
+          <w:szCs w:val="28"/>
+        </w:rPr>
+      </w:pPr>
+    </w:p>
+    <w:p>
+      <w:pPr>
+        <w:rPr>
+          <w:sz w:val="28"/>
+          <w:szCs w:val="28"/>
+        </w:rPr>
+      </w:pPr>
     </w:p>
     <w:p>
       <w:pPr>
@@ -357,6 +639,7 @@
       </w:pPr>
     </w:p>
     <w:sectPr>
+      <w:headerReference w:type="default" r:id="rId7"/>
       <w:pgSz w:w="11906" w:h="16838"/>
       <w:pgMar w:top="1417" w:right="1134" w:bottom="1134" w:left="1134" w:header="708" w:footer="708" w:gutter="0"/>
       <w:cols w:space="708"/>
@@ -364,6 +647,103 @@
     </w:sectPr>
   </w:body>
 </w:document>
+</file>
+
+<file path=word/endnotes.xml><?xml version="1.0" encoding="utf-8"?>
+<w:endnotes xmlns:wpc="http://schemas.microsoft.com/office/word/2010/wordprocessingCanvas" xmlns:cx="http://schemas.microsoft.com/office/drawing/2014/chartex" xmlns:cx1="http://schemas.microsoft.com/office/drawing/2015/9/8/chartex" xmlns:cx2="http://schemas.microsoft.com/office/drawing/2015/10/21/chartex" xmlns:cx3="http://schemas.microsoft.com/office/drawing/2016/5/9/chartex" xmlns:cx4="http://schemas.microsoft.com/office/drawing/2016/5/10/chartex" xmlns:cx5="http://schemas.microsoft.com/office/drawing/2016/5/11/chartex" xmlns:cx6="http://schemas.microsoft.com/office/drawing/2016/5/12/chartex" xmlns:cx7="http://schemas.microsoft.com/office/drawing/2016/5/13/chartex" xmlns:cx8="http://schemas.microsoft.com/office/drawing/2016/5/14/chartex" xmlns:mc="http://schemas.openxmlformats.org/markup-compatibility/2006" xmlns:aink="http://schemas.microsoft.com/office/drawing/2016/ink" xmlns:am3d="http://schemas.microsoft.com/office/drawing/2017/model3d" xmlns:o="urn:schemas-microsoft-com:office:office" xmlns:oel="http://schemas.microsoft.com/office/2019/extlst" xmlns:r="http://schemas.openxmlformats.org/officeDocument/2006/relationships" xmlns:m="http://schemas.openxmlformats.org/officeDocument/2006/math" xmlns:v="urn:schemas-microsoft-com:vml" xmlns:wp14="http://schemas.microsoft.com/office/word/2010/wordprocessingDrawing" xmlns:wp="http://schemas.openxmlformats.org/drawingml/2006/wordprocessingDrawing" xmlns:w10="urn:schemas-microsoft-com:office:word" xmlns:w="http://schemas.openxmlformats.org/wordprocessingml/2006/main" xmlns:w14="http://schemas.microsoft.com/office/word/2010/wordml" xmlns:w15="http://schemas.microsoft.com/office/word/2012/wordml" xmlns:w16cex="http://schemas.microsoft.com/office/word/2018/wordml/cex" xmlns:w16cid="http://schemas.microsoft.com/office/word/2016/wordml/cid" xmlns:w16="http://schemas.microsoft.com/office/word/2018/wordml" xmlns:w16sdtdh="http://schemas.microsoft.com/office/word/2020/wordml/sdtdatahash" xmlns:w16se="http://schemas.microsoft.com/office/word/2015/wordml/symex" xmlns:wpg="http://schemas.microsoft.com/office/word/2010/wordprocessingGroup" xmlns:wpi="http://schemas.microsoft.com/office/word/2010/wordprocessingInk" xmlns:wne="http://schemas.microsoft.com/office/word/2006/wordml" xmlns:wps="http://schemas.microsoft.com/office/word/2010/wordprocessingShape" mc:Ignorable="w14 w15 w16se w16cid w16 w16cex w16sdtdh wp14">
+  <w:endnote w:type="separator" w:id="-1">
+    <w:p>
+      <w:pPr>
+        <w:spacing w:after="0" w:line="240" w:lineRule="auto"/>
+      </w:pPr>
+      <w:r>
+        <w:separator/>
+      </w:r>
+    </w:p>
+  </w:endnote>
+  <w:endnote w:type="continuationSeparator" w:id="0">
+    <w:p>
+      <w:pPr>
+        <w:spacing w:after="0" w:line="240" w:lineRule="auto"/>
+      </w:pPr>
+      <w:r>
+        <w:continuationSeparator/>
+      </w:r>
+    </w:p>
+  </w:endnote>
+</w:endnotes>
+</file>
+
+<file path=word/footnotes.xml><?xml version="1.0" encoding="utf-8"?>
+<w:footnotes xmlns:wpc="http://schemas.microsoft.com/office/word/2010/wordprocessingCanvas" xmlns:cx="http://schemas.microsoft.com/office/drawing/2014/chartex" xmlns:cx1="http://schemas.microsoft.com/office/drawing/2015/9/8/chartex" xmlns:cx2="http://schemas.microsoft.com/office/drawing/2015/10/21/chartex" xmlns:cx3="http://schemas.microsoft.com/office/drawing/2016/5/9/chartex" xmlns:cx4="http://schemas.microsoft.com/office/drawing/2016/5/10/chartex" xmlns:cx5="http://schemas.microsoft.com/office/drawing/2016/5/11/chartex" xmlns:cx6="http://schemas.microsoft.com/office/drawing/2016/5/12/chartex" xmlns:cx7="http://schemas.microsoft.com/office/drawing/2016/5/13/chartex" xmlns:cx8="http://schemas.microsoft.com/office/drawing/2016/5/14/chartex" xmlns:mc="http://schemas.openxmlformats.org/markup-compatibility/2006" xmlns:aink="http://schemas.microsoft.com/office/drawing/2016/ink" xmlns:am3d="http://schemas.microsoft.com/office/drawing/2017/model3d" xmlns:o="urn:schemas-microsoft-com:office:office" xmlns:oel="http://schemas.microsoft.com/office/2019/extlst" xmlns:r="http://schemas.openxmlformats.org/officeDocument/2006/relationships" xmlns:m="http://schemas.openxmlformats.org/officeDocument/2006/math" xmlns:v="urn:schemas-microsoft-com:vml" xmlns:wp14="http://schemas.microsoft.com/office/word/2010/wordprocessingDrawing" xmlns:wp="http://schemas.openxmlformats.org/drawingml/2006/wordprocessingDrawing" xmlns:w10="urn:schemas-microsoft-com:office:word" xmlns:w="http://schemas.openxmlformats.org/wordprocessingml/2006/main" xmlns:w14="http://schemas.microsoft.com/office/word/2010/wordml" xmlns:w15="http://schemas.microsoft.com/office/word/2012/wordml" xmlns:w16cex="http://schemas.microsoft.com/office/word/2018/wordml/cex" xmlns:w16cid="http://schemas.microsoft.com/office/word/2016/wordml/cid" xmlns:w16="http://schemas.microsoft.com/office/word/2018/wordml" xmlns:w16sdtdh="http://schemas.microsoft.com/office/word/2020/wordml/sdtdatahash" xmlns:w16se="http://schemas.microsoft.com/office/word/2015/wordml/symex" xmlns:wpg="http://schemas.microsoft.com/office/word/2010/wordprocessingGroup" xmlns:wpi="http://schemas.microsoft.com/office/word/2010/wordprocessingInk" xmlns:wne="http://schemas.microsoft.com/office/word/2006/wordml" xmlns:wps="http://schemas.microsoft.com/office/word/2010/wordprocessingShape" mc:Ignorable="w14 w15 w16se w16cid w16 w16cex w16sdtdh wp14">
+  <w:footnote w:type="separator" w:id="-1">
+    <w:p>
+      <w:pPr>
+        <w:spacing w:after="0" w:line="240" w:lineRule="auto"/>
+      </w:pPr>
+      <w:r>
+        <w:separator/>
+      </w:r>
+    </w:p>
+  </w:footnote>
+  <w:footnote w:type="continuationSeparator" w:id="0">
+    <w:p>
+      <w:pPr>
+        <w:spacing w:after="0" w:line="240" w:lineRule="auto"/>
+      </w:pPr>
+      <w:r>
+        <w:continuationSeparator/>
+      </w:r>
+    </w:p>
+  </w:footnote>
+</w:footnotes>
+</file>
+
+<file path=word/header1.xml><?xml version="1.0" encoding="utf-8"?>
+<w:hdr xmlns:wpc="http://schemas.microsoft.com/office/word/2010/wordprocessingCanvas" xmlns:cx="http://schemas.microsoft.com/office/drawing/2014/chartex" xmlns:cx1="http://schemas.microsoft.com/office/drawing/2015/9/8/chartex" xmlns:cx2="http://schemas.microsoft.com/office/drawing/2015/10/21/chartex" xmlns:cx3="http://schemas.microsoft.com/office/drawing/2016/5/9/chartex" xmlns:cx4="http://schemas.microsoft.com/office/drawing/2016/5/10/chartex" xmlns:cx5="http://schemas.microsoft.com/office/drawing/2016/5/11/chartex" xmlns:cx6="http://schemas.microsoft.com/office/drawing/2016/5/12/chartex" xmlns:cx7="http://schemas.microsoft.com/office/drawing/2016/5/13/chartex" xmlns:cx8="http://schemas.microsoft.com/office/drawing/2016/5/14/chartex" xmlns:mc="http://schemas.openxmlformats.org/markup-compatibility/2006" xmlns:aink="http://schemas.microsoft.com/office/drawing/2016/ink" xmlns:am3d="http://schemas.microsoft.com/office/drawing/2017/model3d" xmlns:o="urn:schemas-microsoft-com:office:office" xmlns:oel="http://schemas.microsoft.com/office/2019/extlst" xmlns:r="http://schemas.openxmlformats.org/officeDocument/2006/relationships" xmlns:m="http://schemas.openxmlformats.org/officeDocument/2006/math" xmlns:v="urn:schemas-microsoft-com:vml" xmlns:wp14="http://schemas.microsoft.com/office/word/2010/wordprocessingDrawing" xmlns:wp="http://schemas.openxmlformats.org/drawingml/2006/wordprocessingDrawing" xmlns:w10="urn:schemas-microsoft-com:office:word" xmlns:w="http://schemas.openxmlformats.org/wordprocessingml/2006/main" xmlns:w14="http://schemas.microsoft.com/office/word/2010/wordml" xmlns:w15="http://schemas.microsoft.com/office/word/2012/wordml" xmlns:w16cex="http://schemas.microsoft.com/office/word/2018/wordml/cex" xmlns:w16cid="http://schemas.microsoft.com/office/word/2016/wordml/cid" xmlns:w16="http://schemas.microsoft.com/office/word/2018/wordml" xmlns:w16sdtdh="http://schemas.microsoft.com/office/word/2020/wordml/sdtdatahash" xmlns:w16se="http://schemas.microsoft.com/office/word/2015/wordml/symex" xmlns:wpg="http://schemas.microsoft.com/office/word/2010/wordprocessingGroup" xmlns:wpi="http://schemas.microsoft.com/office/word/2010/wordprocessingInk" xmlns:wne="http://schemas.microsoft.com/office/word/2006/wordml" xmlns:wps="http://schemas.microsoft.com/office/word/2010/wordprocessingShape" mc:Ignorable="w14 w15 w16se w16cid w16 w16cex w16sdtdh wp14">
+  <w:p>
+    <w:pPr>
+      <w:pStyle w:val="Intestazione"/>
+      <w:jc w:val="center"/>
+      <w:rPr>
+        <w:caps/>
+      </w:rPr>
+    </w:pPr>
+    <w:r>
+      <w:rPr>
+        <w:caps/>
+      </w:rPr>
+      <w:t>Studio di Fattibilità</w:t>
+    </w:r>
+  </w:p>
+  <w:p>
+    <w:pPr>
+      <w:pStyle w:val="Intestazione"/>
+    </w:pPr>
+  </w:p>
+  <w:p>
+    <w:pPr>
+      <w:pStyle w:val="Intestazione"/>
+    </w:pPr>
+    <w:r>
+      <w:t>Gruppo: Arosio, Galimberti, Ghisoni, Locatelli, Panzeri</w:t>
+    </w:r>
+    <w:r>
+      <w:tab/>
+    </w:r>
+    <w:r>
+      <w:tab/>
+    </w:r>
+    <w:proofErr w:type="gramStart"/>
+    <w:r>
+      <w:t>Ottobre</w:t>
+    </w:r>
+    <w:proofErr w:type="gramEnd"/>
+    <w:r>
+      <w:t xml:space="preserve"> 2023</w:t>
+    </w:r>
+  </w:p>
+</w:hdr>
 </file>
 
 <file path=word/numbering.xml><?xml version="1.0" encoding="utf-8"?>
@@ -925,6 +1305,50 @@
       <w:contextualSpacing/>
     </w:pPr>
   </w:style>
+  <w:style w:type="paragraph" w:styleId="Intestazione">
+    <w:name w:val="header"/>
+    <w:basedOn w:val="Normale"/>
+    <w:link w:val="IntestazioneCarattere"/>
+    <w:uiPriority w:val="99"/>
+    <w:unhideWhenUsed/>
+    <w:rsid w:val="002533F5"/>
+    <w:pPr>
+      <w:tabs>
+        <w:tab w:val="center" w:pos="4819"/>
+        <w:tab w:val="right" w:pos="9638"/>
+      </w:tabs>
+      <w:spacing w:after="0" w:line="240" w:lineRule="auto"/>
+    </w:pPr>
+  </w:style>
+  <w:style w:type="character" w:customStyle="1" w:styleId="IntestazioneCarattere">
+    <w:name w:val="Intestazione Carattere"/>
+    <w:basedOn w:val="Carpredefinitoparagrafo"/>
+    <w:link w:val="Intestazione"/>
+    <w:uiPriority w:val="99"/>
+    <w:rsid w:val="002533F5"/>
+  </w:style>
+  <w:style w:type="paragraph" w:styleId="Pidipagina">
+    <w:name w:val="footer"/>
+    <w:basedOn w:val="Normale"/>
+    <w:link w:val="PidipaginaCarattere"/>
+    <w:uiPriority w:val="99"/>
+    <w:unhideWhenUsed/>
+    <w:rsid w:val="002533F5"/>
+    <w:pPr>
+      <w:tabs>
+        <w:tab w:val="center" w:pos="4819"/>
+        <w:tab w:val="right" w:pos="9638"/>
+      </w:tabs>
+      <w:spacing w:after="0" w:line="240" w:lineRule="auto"/>
+    </w:pPr>
+  </w:style>
+  <w:style w:type="character" w:customStyle="1" w:styleId="PidipaginaCarattere">
+    <w:name w:val="Piè di pagina Carattere"/>
+    <w:basedOn w:val="Carpredefinitoparagrafo"/>
+    <w:link w:val="Pidipagina"/>
+    <w:uiPriority w:val="99"/>
+    <w:rsid w:val="002533F5"/>
+  </w:style>
 </w:styles>
 </file>
 

</xml_diff>

<commit_message>
Nuovo class diagram - fix uml
</commit_message>
<xml_diff>
--- a/docs/Studio Fattibilità/Bozza studio di fattibilita.docx
+++ b/docs/Studio Fattibilità/Bozza studio di fattibilita.docx
@@ -202,13 +202,17 @@
     <w:p>
       <w:pPr>
         <w:rPr>
-          <w:b/>
-          <w:bCs/>
-          <w:color w:val="FF0000"/>
-          <w:sz w:val="28"/>
-          <w:szCs w:val="28"/>
-        </w:rPr>
-      </w:pPr>
+          <w:sz w:val="28"/>
+          <w:szCs w:val="28"/>
+        </w:rPr>
+      </w:pPr>
+      <w:r>
+        <w:rPr>
+          <w:sz w:val="28"/>
+          <w:szCs w:val="28"/>
+        </w:rPr>
+        <w:t>Se l’utente non dispone di connessione può giocare come ospite solo contro il bot, in quanto non può collegarsi con gli altri utenti.</w:t>
+      </w:r>
     </w:p>
     <w:p>
       <w:pPr>
@@ -404,27 +408,7 @@
           <w:szCs w:val="28"/>
           <w:u w:val="single" w:color="4472C4" w:themeColor="accent1"/>
         </w:rPr>
-        <w:t>Rischi legati a</w:t>
-      </w:r>
-      <w:r>
-        <w:rPr>
-          <w:b/>
-          <w:bCs/>
-          <w:sz w:val="28"/>
-          <w:szCs w:val="28"/>
-          <w:u w:val="single" w:color="4472C4" w:themeColor="accent1"/>
-        </w:rPr>
-        <w:t>l</w:t>
-      </w:r>
-      <w:r>
-        <w:rPr>
-          <w:b/>
-          <w:bCs/>
-          <w:sz w:val="28"/>
-          <w:szCs w:val="28"/>
-          <w:u w:val="single" w:color="4472C4" w:themeColor="accent1"/>
-        </w:rPr>
-        <w:t xml:space="preserve"> </w:t>
+        <w:t xml:space="preserve">Rischi legati al </w:t>
       </w:r>
       <w:r>
         <w:rPr>
@@ -563,6 +547,13 @@
           <w:szCs w:val="28"/>
         </w:rPr>
         <w:t xml:space="preserve"> non devono essere considerate chiamate da client esterni all’applicazione</w:t>
+      </w:r>
+      <w:r>
+        <w:rPr>
+          <w:sz w:val="28"/>
+          <w:szCs w:val="28"/>
+        </w:rPr>
+        <w:t>.</w:t>
       </w:r>
     </w:p>
     <w:p>
@@ -604,6 +595,13 @@
           <w:szCs w:val="28"/>
         </w:rPr>
         <w:t>: non tutti i dispositivi potrebbero supportare l’applicazione</w:t>
+      </w:r>
+      <w:r>
+        <w:rPr>
+          <w:sz w:val="28"/>
+          <w:szCs w:val="28"/>
+        </w:rPr>
+        <w:t>, oppure alcune risoluzioni dello schermo potrebbero comportare piccoli bug grafici.</w:t>
       </w:r>
     </w:p>
     <w:p>

</xml_diff>